<commit_message>
3rd commit small changes in docs
</commit_message>
<xml_diff>
--- a/ProjectDocs/KitchenStoryProjectDoc.DOCX
+++ b/ProjectDocs/KitchenStoryProjectDoc.DOCX
@@ -2034,23 +2034,7 @@
                 <w:sz w:val="24"/>
                 <w:szCs w:val="24"/>
               </w:rPr>
-              <w:t xml:space="preserve">Check the validation and Test the Entire </w:t>
-            </w:r>
-            <w:proofErr w:type="spellStart"/>
-            <w:r>
-              <w:rPr>
-                <w:sz w:val="24"/>
-                <w:szCs w:val="24"/>
-              </w:rPr>
-              <w:t>SportyShoes</w:t>
-            </w:r>
-            <w:proofErr w:type="spellEnd"/>
-            <w:r>
-              <w:rPr>
-                <w:sz w:val="24"/>
-                <w:szCs w:val="24"/>
-              </w:rPr>
-              <w:t xml:space="preserve"> </w:t>
+              <w:t xml:space="preserve">Check the validation and Test the Entire Kitchen </w:t>
             </w:r>
             <w:proofErr w:type="gramStart"/>
             <w:r>
@@ -2058,7 +2042,7 @@
                 <w:sz w:val="24"/>
                 <w:szCs w:val="24"/>
               </w:rPr>
-              <w:t>Online  Application</w:t>
+              <w:t>Story  Application</w:t>
             </w:r>
             <w:proofErr w:type="gramEnd"/>
             <w:r>

</xml_diff>